<commit_message>
HERCULES-9194 - [UMU][ETI] Formulario M20 - Distribución apartado 3.7.1
</commit_message>
<xml_diff>
--- a/sgi-cnf-service/src/main/resources/db/changelog/changes/0.6.0/blob/rep/rep-eti-mxx.docx
+++ b/sgi-cnf-service/src/main/resources/db/changelog/changes/0.6.0/blob/rep/rep-eti-mxx.docx
@@ -319,17 +319,6 @@
     </w:p>
     <w:p>
       <w:pPr>
-        <w:sectPr>
-          <w:headerReference w:type="default" r:id="rId2"/>
-          <w:footerReference w:type="default" r:id="rId3"/>
-          <w:type w:val="nextPage"/>
-          <w:pgSz w:w="11906" w:h="16838"/>
-          <w:pgMar w:left="1134" w:right="1134" w:header="1134" w:top="1977" w:footer="1134" w:bottom="1969" w:gutter="0"/>
-          <w:pgNumType w:fmt="decimal"/>
-          <w:formProt w:val="false"/>
-          <w:textDirection w:val="lrTb"/>
-          <w:docGrid w:type="default" w:linePitch="100" w:charSpace="0"/>
-        </w:sectPr>
         <w:pStyle w:val="Normal"/>
         <w:widowControl/>
         <w:numPr>
@@ -360,6 +349,7 @@
     <w:p>
       <w:pPr>
         <w:pStyle w:val="Ttulo5"/>
+        <w:pageBreakBefore w:val="false"/>
         <w:widowControl/>
         <w:numPr>
           <w:ilvl w:val="4"/>
@@ -650,7 +640,7 @@
         <w:widowControl/>
         <w:numPr>
           <w:ilvl w:val="0"/>
-          <w:numId w:val="4"/>
+          <w:numId w:val="0"/>
         </w:numPr>
         <w:bidi w:val="0"/>
         <w:spacing w:before="0" w:after="140"/>
@@ -682,469 +672,116 @@
         </w:rPr>
       </w:r>
     </w:p>
-    <w:tbl>
-      <w:tblPr>
-        <w:tblW w:w="9638" w:type="dxa"/>
-        <w:jc w:val="left"/>
-        <w:tblInd w:w="0" w:type="dxa"/>
-        <w:tblBorders/>
-        <w:tblCellMar>
-          <w:top w:w="55" w:type="dxa"/>
-          <w:left w:w="56" w:type="dxa"/>
-          <w:bottom w:w="55" w:type="dxa"/>
-          <w:right w:w="55" w:type="dxa"/>
-        </w:tblCellMar>
-      </w:tblPr>
-      <w:tblGrid>
-        <w:gridCol w:w="4819"/>
-        <w:gridCol w:w="4818"/>
-      </w:tblGrid>
-      <w:tr>
-        <w:trPr/>
-        <w:tc>
-          <w:tcPr>
-            <w:tcW w:w="4819" w:type="dxa"/>
-            <w:tcBorders/>
-            <w:shd w:fill="auto" w:val="clear"/>
-          </w:tcPr>
-          <w:p>
-            <w:pPr>
-              <w:pStyle w:val="Normal"/>
-              <w:widowControl/>
-              <w:numPr>
-                <w:ilvl w:val="2"/>
-                <w:numId w:val="3"/>
-              </w:numPr>
-              <w:bidi w:val="0"/>
-              <w:spacing w:before="0" w:after="140"/>
-              <w:jc w:val="both"/>
-              <w:outlineLvl w:val="4"/>
-              <w:rPr>
-                <w:rFonts w:ascii="Ubuntu" w:hAnsi="Ubuntu"/>
-                <w:sz w:val="20"/>
-                <w:szCs w:val="20"/>
-              </w:rPr>
-            </w:pPr>
-            <w:r>
-              <w:rPr>
-                <w:rFonts w:ascii="Ubuntu" w:hAnsi="Ubuntu"/>
-                <w:b/>
-                <w:bCs/>
-                <w:i w:val="false"/>
-                <w:caps w:val="false"/>
-                <w:smallCaps w:val="false"/>
-                <w:spacing w:val="0"/>
-                <w:sz w:val="20"/>
-                <w:szCs w:val="20"/>
-              </w:rPr>
-              <w:t>Nombre:</w:t>
-            </w:r>
-            <w:r>
-              <w:rPr>
-                <w:rFonts w:ascii="Ubuntu" w:hAnsi="Ubuntu"/>
-                <w:b w:val="false"/>
-                <w:bCs/>
-                <w:i w:val="false"/>
-                <w:caps w:val="false"/>
-                <w:smallCaps w:val="false"/>
-                <w:spacing w:val="0"/>
-                <w:sz w:val="20"/>
-                <w:szCs w:val="20"/>
-              </w:rPr>
-              <w:t xml:space="preserve"> {{solicitante.nombre}}</w:t>
-            </w:r>
-          </w:p>
-        </w:tc>
-        <w:tc>
-          <w:tcPr>
-            <w:tcW w:w="4818" w:type="dxa"/>
-            <w:tcBorders/>
-            <w:shd w:fill="auto" w:val="clear"/>
-          </w:tcPr>
-          <w:p>
-            <w:pPr>
-              <w:pStyle w:val="Normal"/>
-              <w:widowControl/>
-              <w:numPr>
-                <w:ilvl w:val="2"/>
-                <w:numId w:val="3"/>
-              </w:numPr>
-              <w:bidi w:val="0"/>
-              <w:spacing w:before="0" w:after="140"/>
-              <w:jc w:val="both"/>
-              <w:outlineLvl w:val="4"/>
-              <w:rPr>
-                <w:rFonts w:ascii="Ubuntu" w:hAnsi="Ubuntu"/>
-                <w:sz w:val="20"/>
-                <w:szCs w:val="20"/>
-              </w:rPr>
-            </w:pPr>
-            <w:r>
-              <w:rPr>
-                <w:rFonts w:ascii="Ubuntu" w:hAnsi="Ubuntu"/>
-                <w:b/>
-                <w:bCs/>
-                <w:i w:val="false"/>
-                <w:caps w:val="false"/>
-                <w:smallCaps w:val="false"/>
-                <w:spacing w:val="0"/>
-                <w:sz w:val="20"/>
-                <w:szCs w:val="20"/>
-              </w:rPr>
-              <w:t xml:space="preserve">Departamento: </w:t>
-            </w:r>
-            <w:r>
-              <w:rPr>
-                <w:rFonts w:ascii="Ubuntu" w:hAnsi="Ubuntu"/>
-                <w:b w:val="false"/>
-                <w:bCs/>
-                <w:i w:val="false"/>
-                <w:caps w:val="false"/>
-                <w:smallCaps w:val="false"/>
-                <w:spacing w:val="0"/>
-                <w:sz w:val="20"/>
-                <w:szCs w:val="20"/>
-              </w:rPr>
-              <w:t>{{solicitanteVinculacion.departamento.nombre}}</w:t>
-            </w:r>
-          </w:p>
-        </w:tc>
-      </w:tr>
-      <w:tr>
-        <w:trPr/>
-        <w:tc>
-          <w:tcPr>
-            <w:tcW w:w="4819" w:type="dxa"/>
-            <w:tcBorders/>
-            <w:shd w:fill="auto" w:val="clear"/>
-          </w:tcPr>
-          <w:p>
-            <w:pPr>
-              <w:pStyle w:val="Normal"/>
-              <w:widowControl/>
-              <w:numPr>
-                <w:ilvl w:val="2"/>
-                <w:numId w:val="3"/>
-              </w:numPr>
-              <w:bidi w:val="0"/>
-              <w:spacing w:before="0" w:after="140"/>
-              <w:jc w:val="both"/>
-              <w:outlineLvl w:val="4"/>
-              <w:rPr>
-                <w:rFonts w:ascii="Ubuntu" w:hAnsi="Ubuntu"/>
-                <w:sz w:val="20"/>
-                <w:szCs w:val="20"/>
-              </w:rPr>
-            </w:pPr>
-            <w:r>
-              <w:rPr>
-                <w:rFonts w:ascii="Ubuntu" w:hAnsi="Ubuntu"/>
-                <w:b/>
-                <w:bCs/>
-                <w:i w:val="false"/>
-                <w:caps w:val="false"/>
-                <w:smallCaps w:val="false"/>
-                <w:spacing w:val="0"/>
-                <w:sz w:val="20"/>
-                <w:szCs w:val="20"/>
-              </w:rPr>
-              <w:t xml:space="preserve">Teléfono: </w:t>
-            </w:r>
-            <w:r>
-              <w:rPr>
-                <w:rFonts w:ascii="Ubuntu" w:hAnsi="Ubuntu"/>
-                <w:b w:val="false"/>
-                <w:bCs/>
-                <w:i w:val="false"/>
-                <w:caps w:val="false"/>
-                <w:smallCaps w:val="false"/>
-                <w:spacing w:val="0"/>
-                <w:sz w:val="20"/>
-                <w:szCs w:val="20"/>
-                <w:highlight w:val="green"/>
-              </w:rPr>
-              <w:t>{{?solicitanteDatosContacto.telefonos}}</w:t>
-            </w:r>
-            <w:r>
-              <w:rPr>
-                <w:rFonts w:ascii="Ubuntu" w:hAnsi="Ubuntu"/>
-                <w:b w:val="false"/>
-                <w:bCs/>
-                <w:i w:val="false"/>
-                <w:caps w:val="false"/>
-                <w:smallCaps w:val="false"/>
-                <w:spacing w:val="0"/>
-                <w:sz w:val="20"/>
-                <w:szCs w:val="20"/>
-                <w:highlight w:val="cyan"/>
-              </w:rPr>
-              <w:t>{{?_is_first}}</w:t>
-            </w:r>
-            <w:r>
-              <w:rPr>
-                <w:rFonts w:ascii="Ubuntu" w:hAnsi="Ubuntu"/>
-                <w:b w:val="false"/>
-                <w:bCs/>
-                <w:i w:val="false"/>
-                <w:caps w:val="false"/>
-                <w:smallCaps w:val="false"/>
-                <w:spacing w:val="0"/>
-                <w:sz w:val="20"/>
-                <w:szCs w:val="20"/>
-              </w:rPr>
-              <w:t>{{=#this}}</w:t>
-            </w:r>
-            <w:r>
-              <w:rPr>
-                <w:rFonts w:ascii="Ubuntu" w:hAnsi="Ubuntu"/>
-                <w:b w:val="false"/>
-                <w:bCs/>
-                <w:i w:val="false"/>
-                <w:caps w:val="false"/>
-                <w:smallCaps w:val="false"/>
-                <w:spacing w:val="0"/>
-                <w:sz w:val="20"/>
-                <w:szCs w:val="20"/>
-                <w:highlight w:val="cyan"/>
-              </w:rPr>
-              <w:t>{{/}}</w:t>
-            </w:r>
-            <w:r>
-              <w:rPr>
-                <w:rFonts w:ascii="Ubuntu" w:hAnsi="Ubuntu"/>
-                <w:b w:val="false"/>
-                <w:bCs/>
-                <w:i w:val="false"/>
-                <w:caps w:val="false"/>
-                <w:smallCaps w:val="false"/>
-                <w:spacing w:val="0"/>
-                <w:sz w:val="20"/>
-                <w:szCs w:val="20"/>
-                <w:highlight w:val="green"/>
-              </w:rPr>
-              <w:t>{{/}}</w:t>
-            </w:r>
-          </w:p>
-        </w:tc>
-        <w:tc>
-          <w:tcPr>
-            <w:tcW w:w="4818" w:type="dxa"/>
-            <w:tcBorders/>
-            <w:shd w:fill="auto" w:val="clear"/>
-          </w:tcPr>
-          <w:p>
-            <w:pPr>
-              <w:pStyle w:val="Normal"/>
-              <w:widowControl/>
-              <w:numPr>
-                <w:ilvl w:val="2"/>
-                <w:numId w:val="3"/>
-              </w:numPr>
-              <w:bidi w:val="0"/>
-              <w:spacing w:before="0" w:after="140"/>
-              <w:jc w:val="both"/>
-              <w:outlineLvl w:val="4"/>
-              <w:rPr>
-                <w:rFonts w:ascii="Ubuntu" w:hAnsi="Ubuntu"/>
-                <w:sz w:val="20"/>
-                <w:szCs w:val="20"/>
-              </w:rPr>
-            </w:pPr>
-            <w:r>
-              <w:rPr>
-                <w:rFonts w:ascii="Ubuntu" w:hAnsi="Ubuntu"/>
-                <w:b/>
-                <w:bCs/>
-                <w:i w:val="false"/>
-                <w:caps w:val="false"/>
-                <w:smallCaps w:val="false"/>
-                <w:spacing w:val="0"/>
-                <w:sz w:val="20"/>
-                <w:szCs w:val="20"/>
-              </w:rPr>
-              <w:t xml:space="preserve">Área: </w:t>
-            </w:r>
-            <w:r>
-              <w:rPr>
-                <w:rFonts w:ascii="Ubuntu" w:hAnsi="Ubuntu"/>
-                <w:b w:val="false"/>
-                <w:bCs/>
-                <w:i w:val="false"/>
-                <w:caps w:val="false"/>
-                <w:smallCaps w:val="false"/>
-                <w:spacing w:val="0"/>
-                <w:sz w:val="20"/>
-                <w:szCs w:val="20"/>
-              </w:rPr>
-              <w:t>{{solicitanteVinculacion.areaConocimiento.nombre}}</w:t>
-            </w:r>
-          </w:p>
-        </w:tc>
-      </w:tr>
-      <w:tr>
-        <w:trPr/>
-        <w:tc>
-          <w:tcPr>
-            <w:tcW w:w="4819" w:type="dxa"/>
-            <w:tcBorders/>
-            <w:shd w:fill="auto" w:val="clear"/>
-          </w:tcPr>
-          <w:p>
-            <w:pPr>
-              <w:pStyle w:val="Normal"/>
-              <w:widowControl/>
-              <w:numPr>
-                <w:ilvl w:val="2"/>
-                <w:numId w:val="3"/>
-              </w:numPr>
-              <w:bidi w:val="0"/>
-              <w:spacing w:before="0" w:after="140"/>
-              <w:jc w:val="both"/>
-              <w:outlineLvl w:val="4"/>
-              <w:rPr>
-                <w:rFonts w:ascii="Ubuntu" w:hAnsi="Ubuntu"/>
-                <w:sz w:val="20"/>
-                <w:szCs w:val="20"/>
-              </w:rPr>
-            </w:pPr>
-            <w:r>
-              <w:rPr>
-                <w:rFonts w:ascii="Ubuntu" w:hAnsi="Ubuntu"/>
-                <w:b/>
-                <w:bCs/>
-                <w:i w:val="false"/>
-                <w:caps w:val="false"/>
-                <w:smallCaps w:val="false"/>
-                <w:spacing w:val="0"/>
-                <w:sz w:val="20"/>
-                <w:szCs w:val="20"/>
-              </w:rPr>
-              <w:t xml:space="preserve">Email: </w:t>
-            </w:r>
-            <w:r>
-              <w:rPr>
-                <w:rFonts w:ascii="Ubuntu" w:hAnsi="Ubuntu"/>
-                <w:b w:val="false"/>
-                <w:bCs/>
-                <w:i w:val="false"/>
-                <w:caps w:val="false"/>
-                <w:smallCaps w:val="false"/>
-                <w:spacing w:val="0"/>
-                <w:sz w:val="20"/>
-                <w:szCs w:val="20"/>
-                <w:highlight w:val="green"/>
-              </w:rPr>
-              <w:t>{{?solicitanteDatosContacto.emails.stream()</w:t>
-            </w:r>
-            <w:r>
-              <w:rPr>
-                <w:rFonts w:ascii="Ubuntu" w:hAnsi="Ubuntu"/>
-                <w:b w:val="false"/>
-                <w:bCs/>
-                <w:i w:val="false"/>
-                <w:caps w:val="false"/>
-                <w:smallCaps w:val="false"/>
-                <w:color w:val="auto"/>
-                <w:spacing w:val="0"/>
-                <w:sz w:val="20"/>
-                <w:szCs w:val="20"/>
-                <w:highlight w:val="green"/>
-              </w:rPr>
-              <w:t>.filter(#fObjectEquals("getPrincipal","true")).findFirst().get()</w:t>
-            </w:r>
-            <w:r>
-              <w:rPr>
-                <w:rFonts w:ascii="Ubuntu" w:hAnsi="Ubuntu"/>
-                <w:b w:val="false"/>
-                <w:bCs/>
-                <w:i w:val="false"/>
-                <w:caps w:val="false"/>
-                <w:smallCaps w:val="false"/>
-                <w:spacing w:val="0"/>
-                <w:sz w:val="20"/>
-                <w:szCs w:val="20"/>
-                <w:highlight w:val="green"/>
-              </w:rPr>
-              <w:t>}}</w:t>
-            </w:r>
-            <w:r>
-              <w:rPr>
-                <w:rFonts w:ascii="Ubuntu" w:hAnsi="Ubuntu"/>
-                <w:b w:val="false"/>
-                <w:bCs/>
-                <w:i w:val="false"/>
-                <w:caps w:val="false"/>
-                <w:smallCaps w:val="false"/>
-                <w:spacing w:val="0"/>
-                <w:sz w:val="20"/>
-                <w:szCs w:val="20"/>
-              </w:rPr>
-              <w:t>{{email}}</w:t>
-            </w:r>
-            <w:r>
-              <w:rPr>
-                <w:rFonts w:ascii="Ubuntu" w:hAnsi="Ubuntu"/>
-                <w:b w:val="false"/>
-                <w:bCs/>
-                <w:i w:val="false"/>
-                <w:caps w:val="false"/>
-                <w:smallCaps w:val="false"/>
-                <w:spacing w:val="0"/>
-                <w:sz w:val="20"/>
-                <w:szCs w:val="20"/>
-                <w:highlight w:val="green"/>
-              </w:rPr>
-              <w:t>{{/}}</w:t>
-            </w:r>
-          </w:p>
-        </w:tc>
-        <w:tc>
-          <w:tcPr>
-            <w:tcW w:w="4818" w:type="dxa"/>
-            <w:tcBorders/>
-            <w:shd w:fill="auto" w:val="clear"/>
-          </w:tcPr>
-          <w:p>
-            <w:pPr>
-              <w:pStyle w:val="Normal"/>
-              <w:widowControl/>
-              <w:numPr>
-                <w:ilvl w:val="0"/>
-                <w:numId w:val="0"/>
-              </w:numPr>
-              <w:bidi w:val="0"/>
-              <w:spacing w:before="0" w:after="140"/>
-              <w:jc w:val="both"/>
-              <w:outlineLvl w:val="4"/>
-              <w:rPr>
-                <w:b w:val="false"/>
-                <w:b w:val="false"/>
-                <w:bCs/>
-                <w:i w:val="false"/>
-                <w:i w:val="false"/>
-                <w:caps w:val="false"/>
-                <w:smallCaps w:val="false"/>
-                <w:spacing w:val="0"/>
-                <w:sz w:val="18"/>
-                <w:szCs w:val="24"/>
-              </w:rPr>
-            </w:pPr>
-            <w:r>
-              <w:rPr>
-                <w:b w:val="false"/>
-                <w:bCs/>
-                <w:i w:val="false"/>
-                <w:caps w:val="false"/>
-                <w:smallCaps w:val="false"/>
-                <w:spacing w:val="0"/>
-                <w:sz w:val="18"/>
-                <w:szCs w:val="24"/>
-              </w:rPr>
-            </w:r>
-          </w:p>
-        </w:tc>
-      </w:tr>
-    </w:tbl>
+    <w:p>
+      <w:pPr>
+        <w:pStyle w:val="Cuerpodetexto"/>
+        <w:numPr>
+          <w:ilvl w:val="2"/>
+          <w:numId w:val="3"/>
+        </w:numPr>
+        <w:jc w:val="both"/>
+        <w:rPr/>
+      </w:pPr>
+      <w:r>
+        <w:rPr>
+          <w:b/>
+          <w:bCs/>
+        </w:rPr>
+        <w:t>Nombre:</w:t>
+      </w:r>
+      <w:r>
+        <w:rPr/>
+        <w:t xml:space="preserve"> {{solicitante.nombre}} {{solicitante.apellidos}}</w:t>
+      </w:r>
+    </w:p>
+    <w:p>
+      <w:pPr>
+        <w:pStyle w:val="Cuerpodetexto"/>
+        <w:numPr>
+          <w:ilvl w:val="2"/>
+          <w:numId w:val="3"/>
+        </w:numPr>
+        <w:jc w:val="both"/>
+        <w:rPr/>
+      </w:pPr>
+      <w:r>
+        <w:rPr>
+          <w:b/>
+          <w:bCs/>
+        </w:rPr>
+        <w:t>Teléfono:</w:t>
+      </w:r>
+      <w:r>
+        <w:rPr/>
+        <w:t xml:space="preserve"> {{?solicitanteDatosContacto.telefonos}}{{?_is_first}}{{=#this}}{{/}}{{/}}</w:t>
+      </w:r>
+    </w:p>
+    <w:p>
+      <w:pPr>
+        <w:pStyle w:val="Cuerpodetexto"/>
+        <w:numPr>
+          <w:ilvl w:val="2"/>
+          <w:numId w:val="3"/>
+        </w:numPr>
+        <w:jc w:val="both"/>
+        <w:rPr/>
+      </w:pPr>
+      <w:r>
+        <w:rPr>
+          <w:b/>
+          <w:bCs/>
+        </w:rPr>
+        <w:t>Email:</w:t>
+      </w:r>
+      <w:r>
+        <w:rPr/>
+        <w:t xml:space="preserve"> {{?solicitanteDatosContacto.emails.stream().filter(#fObjectEquals("getPrincipal","true")).findFirst().get()}}{{email}}{{/}}</w:t>
+      </w:r>
+    </w:p>
+    <w:p>
+      <w:pPr>
+        <w:pStyle w:val="Cuerpodetexto"/>
+        <w:numPr>
+          <w:ilvl w:val="2"/>
+          <w:numId w:val="3"/>
+        </w:numPr>
+        <w:jc w:val="both"/>
+        <w:rPr/>
+      </w:pPr>
+      <w:r>
+        <w:rPr>
+          <w:b/>
+          <w:bCs/>
+        </w:rPr>
+        <w:t>Departamento:</w:t>
+      </w:r>
+      <w:r>
+        <w:rPr/>
+        <w:t xml:space="preserve"> {{solicitanteVinculacion.departamento.nombre}}</w:t>
+      </w:r>
+    </w:p>
+    <w:p>
+      <w:pPr>
+        <w:pStyle w:val="Cuerpodetexto"/>
+        <w:numPr>
+          <w:ilvl w:val="2"/>
+          <w:numId w:val="3"/>
+        </w:numPr>
+        <w:jc w:val="both"/>
+        <w:rPr/>
+      </w:pPr>
+      <w:r>
+        <w:rPr>
+          <w:b/>
+          <w:bCs/>
+        </w:rPr>
+        <w:t>Área:</w:t>
+      </w:r>
+      <w:r>
+        <w:rPr/>
+        <w:t xml:space="preserve"> {{solicitanteVinculacion.areaConocimiento.nombre}}</w:t>
+      </w:r>
+    </w:p>
     <w:p>
       <w:pPr>
         <w:pStyle w:val="Cuerpodetexto"/>
@@ -1366,17 +1003,6 @@
     </w:p>
     <w:p>
       <w:pPr>
-        <w:sectPr>
-          <w:headerReference w:type="default" r:id="rId4"/>
-          <w:footerReference w:type="default" r:id="rId5"/>
-          <w:type w:val="nextPage"/>
-          <w:pgSz w:w="11906" w:h="16838"/>
-          <w:pgMar w:left="1134" w:right="1134" w:header="1134" w:top="1977" w:footer="1134" w:bottom="1969" w:gutter="0"/>
-          <w:pgNumType w:fmt="decimal"/>
-          <w:formProt w:val="false"/>
-          <w:textDirection w:val="lrTb"/>
-          <w:docGrid w:type="default" w:linePitch="100" w:charSpace="0"/>
-        </w:sectPr>
         <w:pStyle w:val="Cuerpodetexto"/>
         <w:numPr>
           <w:ilvl w:val="2"/>
@@ -1400,6 +1026,7 @@
     <w:p>
       <w:pPr>
         <w:pStyle w:val="Cuerpodetexto"/>
+        <w:pageBreakBefore w:val="false"/>
         <w:numPr>
           <w:ilvl w:val="4"/>
           <w:numId w:val="3"/>
@@ -1594,7 +1221,7 @@
       </w:pPr>
       <w:r>
         <w:rPr/>
-        <w:t>{{nombre}}</w:t>
+        <w:t xml:space="preserve">{{nombre}} </w:t>
       </w:r>
       <w:bookmarkStart w:id="0" w:name="__DdeLink__4944_1778959732"/>
       <w:r>
@@ -2182,11 +1809,7 @@
           <w:p>
             <w:pPr>
               <w:pStyle w:val="Contenidodelatabla"/>
-              <w:rPr>
-                <w:rFonts w:ascii="Ubuntu" w:hAnsi="Ubuntu"/>
-                <w:sz w:val="20"/>
-                <w:szCs w:val="20"/>
-              </w:rPr>
+              <w:rPr/>
             </w:pPr>
             <w:r>
               <w:rPr>
@@ -2211,11 +1834,7 @@
           <w:p>
             <w:pPr>
               <w:pStyle w:val="Contenidodelatabla"/>
-              <w:rPr>
-                <w:rFonts w:ascii="Ubuntu" w:hAnsi="Ubuntu"/>
-                <w:sz w:val="20"/>
-                <w:szCs w:val="20"/>
-              </w:rPr>
+              <w:rPr/>
             </w:pPr>
             <w:r>
               <w:rPr>
@@ -2240,11 +1859,7 @@
           <w:p>
             <w:pPr>
               <w:pStyle w:val="Contenidodelatabla"/>
-              <w:rPr>
-                <w:rFonts w:ascii="Ubuntu" w:hAnsi="Ubuntu"/>
-                <w:sz w:val="20"/>
-                <w:szCs w:val="20"/>
-              </w:rPr>
+              <w:rPr/>
             </w:pPr>
             <w:r>
               <w:rPr>
@@ -2269,11 +1884,7 @@
           <w:p>
             <w:pPr>
               <w:pStyle w:val="Contenidodelatabla"/>
-              <w:rPr>
-                <w:rFonts w:ascii="Ubuntu" w:hAnsi="Ubuntu"/>
-                <w:sz w:val="20"/>
-                <w:szCs w:val="20"/>
-              </w:rPr>
+              <w:rPr/>
             </w:pPr>
             <w:r>
               <w:rPr>
@@ -2308,12 +1919,7 @@
         <w:rPr>
           <w:highlight w:val="green"/>
         </w:rPr>
-        <w:t>}}</w:t>
-      </w:r>
-      <w:r>
-        <w:rPr/>
-        <w:t xml:space="preserve"> </w:t>
-        <w:br/>
+        <w:t xml:space="preserve">}} </w:t>
       </w:r>
       <w:r>
         <w:br w:type="page"/>
@@ -2321,119 +1927,11 @@
     </w:p>
     <w:p>
       <w:pPr>
-        <w:pStyle w:val="Ttulo5"/>
-        <w:widowControl/>
+        <w:pStyle w:val="Contenidodelatabla"/>
         <w:numPr>
           <w:ilvl w:val="4"/>
           <w:numId w:val="3"/>
         </w:numPr>
-        <w:bidi w:val="0"/>
-        <w:spacing w:before="120" w:after="60"/>
-        <w:jc w:val="left"/>
-        <w:outlineLvl w:val="4"/>
-        <w:rPr>
-          <w:b w:val="false"/>
-          <w:b w:val="false"/>
-          <w:bCs/>
-          <w:i w:val="false"/>
-          <w:i w:val="false"/>
-          <w:caps w:val="false"/>
-          <w:smallCaps w:val="false"/>
-          <w:color w:val="auto"/>
-          <w:spacing w:val="0"/>
-          <w:sz w:val="22"/>
-          <w:szCs w:val="22"/>
-          <w:highlight w:val="green"/>
-        </w:rPr>
-      </w:pPr>
-      <w:r>
-        <w:rPr>
-          <w:b w:val="false"/>
-          <w:bCs/>
-          <w:i w:val="false"/>
-          <w:caps w:val="false"/>
-          <w:smallCaps w:val="false"/>
-          <w:color w:val="auto"/>
-          <w:spacing w:val="0"/>
-          <w:sz w:val="22"/>
-          <w:szCs w:val="22"/>
-          <w:highlight w:val="green"/>
-        </w:rPr>
-      </w:r>
-      <w:r>
-        <w:br w:type="page"/>
-      </w:r>
-    </w:p>
-    <w:p>
-      <w:pPr>
-        <w:pStyle w:val="Ttulo5"/>
-        <w:widowControl/>
-        <w:numPr>
-          <w:ilvl w:val="4"/>
-          <w:numId w:val="4"/>
-        </w:numPr>
-        <w:bidi w:val="0"/>
-        <w:spacing w:before="120" w:after="60"/>
-        <w:jc w:val="left"/>
-        <w:outlineLvl w:val="4"/>
-        <w:rPr>
-          <w:b w:val="false"/>
-          <w:b w:val="false"/>
-          <w:bCs/>
-          <w:i w:val="false"/>
-          <w:i w:val="false"/>
-          <w:caps w:val="false"/>
-          <w:smallCaps w:val="false"/>
-          <w:color w:val="auto"/>
-          <w:spacing w:val="0"/>
-          <w:sz w:val="18"/>
-          <w:szCs w:val="24"/>
-          <w:highlight w:val="green"/>
-        </w:rPr>
-      </w:pPr>
-      <w:r>
-        <w:rPr>
-          <w:b w:val="false"/>
-          <w:bCs/>
-          <w:i w:val="false"/>
-          <w:caps w:val="false"/>
-          <w:smallCaps w:val="false"/>
-          <w:color w:val="auto"/>
-          <w:spacing w:val="0"/>
-          <w:sz w:val="18"/>
-          <w:szCs w:val="24"/>
-          <w:highlight w:val="green"/>
-        </w:rPr>
-      </w:r>
-    </w:p>
-    <w:p>
-      <w:pPr>
-        <w:pStyle w:val="Normal"/>
-        <w:spacing w:before="0" w:after="140"/>
-        <w:jc w:val="center"/>
-        <w:rPr>
-          <w:rFonts w:ascii="Ubuntu" w:hAnsi="Ubuntu"/>
-          <w:b/>
-          <w:b/>
-          <w:bCs/>
-          <w:sz w:val="32"/>
-          <w:szCs w:val="32"/>
-        </w:rPr>
-      </w:pPr>
-      <w:r>
-        <w:rPr>
-          <w:rFonts w:ascii="Ubuntu" w:hAnsi="Ubuntu"/>
-          <w:b/>
-          <w:bCs/>
-          <w:sz w:val="32"/>
-          <w:szCs w:val="32"/>
-        </w:rPr>
-      </w:r>
-    </w:p>
-    <w:p>
-      <w:pPr>
-        <w:pStyle w:val="Normal"/>
-        <w:jc w:val="both"/>
         <w:rPr/>
       </w:pPr>
       <w:r>
@@ -19537,8 +19035,8 @@
       <w:tblGrid>
         <w:gridCol w:w="2409"/>
         <w:gridCol w:w="2410"/>
-        <w:gridCol w:w="2417"/>
-        <w:gridCol w:w="2401"/>
+        <w:gridCol w:w="2420"/>
+        <w:gridCol w:w="2398"/>
       </w:tblGrid>
       <w:tr>
         <w:trPr/>
@@ -19602,7 +19100,7 @@
         </w:tc>
         <w:tc>
           <w:tcPr>
-            <w:tcW w:w="2417" w:type="dxa"/>
+            <w:tcW w:w="2420" w:type="dxa"/>
             <w:tcBorders>
               <w:bottom w:val="single" w:sz="2" w:space="0" w:color="000000"/>
               <w:insideH w:val="single" w:sz="2" w:space="0" w:color="000000"/>
@@ -19631,7 +19129,7 @@
         </w:tc>
         <w:tc>
           <w:tcPr>
-            <w:tcW w:w="2401" w:type="dxa"/>
+            <w:tcW w:w="2398" w:type="dxa"/>
             <w:tcBorders>
               <w:bottom w:val="single" w:sz="2" w:space="0" w:color="000000"/>
               <w:insideH w:val="single" w:sz="2" w:space="0" w:color="000000"/>
@@ -23494,8 +22992,8 @@
         <w:gridCol w:w="2085"/>
         <w:gridCol w:w="2085"/>
         <w:gridCol w:w="1822"/>
-        <w:gridCol w:w="1902"/>
-        <w:gridCol w:w="1741"/>
+        <w:gridCol w:w="1900"/>
+        <w:gridCol w:w="1743"/>
       </w:tblGrid>
       <w:tr>
         <w:trPr>
@@ -23606,7 +23104,7 @@
         </w:tc>
         <w:tc>
           <w:tcPr>
-            <w:tcW w:w="1902" w:type="dxa"/>
+            <w:tcW w:w="1900" w:type="dxa"/>
             <w:tcBorders>
               <w:top w:val="single" w:sz="2" w:space="0" w:color="000000"/>
               <w:bottom w:val="single" w:sz="2" w:space="0" w:color="000000"/>
@@ -23638,7 +23136,7 @@
         </w:tc>
         <w:tc>
           <w:tcPr>
-            <w:tcW w:w="1741" w:type="dxa"/>
+            <w:tcW w:w="1743" w:type="dxa"/>
             <w:tcBorders>
               <w:top w:val="single" w:sz="2" w:space="0" w:color="000000"/>
               <w:bottom w:val="single" w:sz="2" w:space="0" w:color="000000"/>
@@ -23704,8 +23202,8 @@
         <w:gridCol w:w="2085"/>
         <w:gridCol w:w="2085"/>
         <w:gridCol w:w="1822"/>
-        <w:gridCol w:w="1902"/>
-        <w:gridCol w:w="1741"/>
+        <w:gridCol w:w="1900"/>
+        <w:gridCol w:w="1743"/>
       </w:tblGrid>
       <w:tr>
         <w:trPr>
@@ -23812,7 +23310,7 @@
         </w:tc>
         <w:tc>
           <w:tcPr>
-            <w:tcW w:w="1902" w:type="dxa"/>
+            <w:tcW w:w="1900" w:type="dxa"/>
             <w:tcBorders>
               <w:bottom w:val="single" w:sz="4" w:space="0" w:color="000000"/>
               <w:insideH w:val="single" w:sz="4" w:space="0" w:color="000000"/>
@@ -23845,7 +23343,7 @@
         </w:tc>
         <w:tc>
           <w:tcPr>
-            <w:tcW w:w="1741" w:type="dxa"/>
+            <w:tcW w:w="1743" w:type="dxa"/>
             <w:tcBorders>
               <w:bottom w:val="single" w:sz="4" w:space="0" w:color="000000"/>
               <w:insideH w:val="single" w:sz="4" w:space="0" w:color="000000"/>
@@ -47716,8 +47214,8 @@
       </w:r>
     </w:p>
     <w:sectPr>
-      <w:headerReference w:type="default" r:id="rId6"/>
-      <w:footerReference w:type="default" r:id="rId7"/>
+      <w:headerReference w:type="default" r:id="rId2"/>
+      <w:footerReference w:type="default" r:id="rId3"/>
       <w:type w:val="nextPage"/>
       <w:pgSz w:w="11906" w:h="16838"/>
       <w:pgMar w:left="1134" w:right="1134" w:header="1134" w:top="1977" w:footer="1134" w:bottom="1969" w:gutter="0"/>
@@ -47936,477 +47434,7 @@
               <w:szCs w:val="21"/>
               <w:rFonts w:ascii="Ubuntu" w:hAnsi="Ubuntu"/>
             </w:rPr>
-            <w:t>95</w:t>
-          </w:r>
-          <w:r>
-            <w:rPr>
-              <w:sz w:val="21"/>
-              <w:szCs w:val="21"/>
-              <w:rFonts w:ascii="Ubuntu" w:hAnsi="Ubuntu"/>
-            </w:rPr>
-            <w:fldChar w:fldCharType="end"/>
-          </w:r>
-        </w:p>
-      </w:tc>
-    </w:tr>
-  </w:tbl>
-  <w:p>
-    <w:pPr>
-      <w:pStyle w:val="Normal"/>
-      <w:rPr>
-        <w:rStyle w:val="EnlacedeInternet"/>
-        <w:rFonts w:ascii="Ubuntu" w:hAnsi="Ubuntu"/>
-      </w:rPr>
-    </w:pPr>
-    <w:r>
-      <w:rPr>
-        <w:rFonts w:ascii="Ubuntu" w:hAnsi="Ubuntu"/>
-      </w:rPr>
-    </w:r>
-  </w:p>
-</w:ftr>
-</file>
-
-<file path=word/footer2.xml><?xml version="1.0" encoding="utf-8"?>
-<w:ftr xmlns:o="urn:schemas-microsoft-com:office:office" xmlns:r="http://schemas.openxmlformats.org/officeDocument/2006/relationships" xmlns:v="urn:schemas-microsoft-com:vml" xmlns:w="http://schemas.openxmlformats.org/wordprocessingml/2006/main" xmlns:w10="urn:schemas-microsoft-com:office:word" xmlns:wp="http://schemas.openxmlformats.org/drawingml/2006/wordprocessingDrawing" xmlns:wps="http://schemas.microsoft.com/office/word/2010/wordprocessingShape" xmlns:wpg="http://schemas.microsoft.com/office/word/2010/wordprocessingGroup" xmlns:mc="http://schemas.openxmlformats.org/markup-compatibility/2006" xmlns:wp14="http://schemas.microsoft.com/office/word/2010/wordprocessingDrawing" xmlns:w14="http://schemas.microsoft.com/office/word/2010/wordml" mc:Ignorable="w14 wp14">
-  <w:p>
-    <w:pPr>
-      <w:pStyle w:val="Cuerpodetexto"/>
-      <w:numPr>
-        <w:ilvl w:val="0"/>
-        <w:numId w:val="3"/>
-      </w:numPr>
-      <w:spacing w:lineRule="auto" w:line="240" w:before="0" w:after="0"/>
-      <w:jc w:val="center"/>
-      <w:rPr/>
-    </w:pPr>
-    <w:r>
-      <w:rPr/>
-    </w:r>
-  </w:p>
-  <w:tbl>
-    <w:tblPr>
-      <w:tblW w:w="9645" w:type="dxa"/>
-      <w:jc w:val="left"/>
-      <w:tblInd w:w="0" w:type="dxa"/>
-      <w:tblBorders>
-        <w:top w:val="single" w:sz="2" w:space="0" w:color="FFFFFF"/>
-        <w:left w:val="single" w:sz="2" w:space="0" w:color="FFFFFF"/>
-        <w:bottom w:val="single" w:sz="2" w:space="0" w:color="FFFFFF"/>
-        <w:insideH w:val="single" w:sz="2" w:space="0" w:color="FFFFFF"/>
-      </w:tblBorders>
-      <w:tblCellMar>
-        <w:top w:w="55" w:type="dxa"/>
-        <w:left w:w="40" w:type="dxa"/>
-        <w:bottom w:w="55" w:type="dxa"/>
-        <w:right w:w="55" w:type="dxa"/>
-      </w:tblCellMar>
-    </w:tblPr>
-    <w:tblGrid>
-      <w:gridCol w:w="8668"/>
-      <w:gridCol w:w="976"/>
-    </w:tblGrid>
-    <w:tr>
-      <w:trPr/>
-      <w:tc>
-        <w:tcPr>
-          <w:tcW w:w="8668" w:type="dxa"/>
-          <w:tcBorders>
-            <w:top w:val="single" w:sz="2" w:space="0" w:color="FFFFFF"/>
-            <w:left w:val="single" w:sz="2" w:space="0" w:color="FFFFFF"/>
-            <w:bottom w:val="single" w:sz="2" w:space="0" w:color="FFFFFF"/>
-            <w:insideH w:val="single" w:sz="2" w:space="0" w:color="FFFFFF"/>
-          </w:tcBorders>
-          <w:shd w:fill="auto" w:val="clear"/>
-        </w:tcPr>
-        <w:p>
-          <w:pPr>
-            <w:pStyle w:val="Cuerpodetexto"/>
-            <w:numPr>
-              <w:ilvl w:val="0"/>
-              <w:numId w:val="3"/>
-            </w:numPr>
-            <w:spacing w:lineRule="auto" w:line="240" w:before="0" w:after="0"/>
-            <w:jc w:val="center"/>
-            <w:rPr/>
-          </w:pPr>
-          <w:r>
-            <w:rPr>
-              <w:sz w:val="21"/>
-              <w:szCs w:val="21"/>
-            </w:rPr>
-            <w:t>Avda. Teniente Flomesta, 5. Edif. Convalecencia. 30003 Murcia</w:t>
-          </w:r>
-        </w:p>
-        <w:p>
-          <w:pPr>
-            <w:pStyle w:val="Cuerpodetexto"/>
-            <w:numPr>
-              <w:ilvl w:val="0"/>
-              <w:numId w:val="3"/>
-            </w:numPr>
-            <w:spacing w:lineRule="auto" w:line="240" w:before="0" w:after="0"/>
-            <w:jc w:val="center"/>
-            <w:rPr/>
-          </w:pPr>
-          <w:r>
-            <w:rPr>
-              <w:sz w:val="21"/>
-              <w:szCs w:val="21"/>
-            </w:rPr>
-            <w:t xml:space="preserve">T. +34 868 88 3000 (Centralita) / +34 868 88 8888 (Información) - </w:t>
-          </w:r>
-          <w:r>
-            <w:rPr>
-              <w:rStyle w:val="EnlacedeInternet"/>
-              <w:sz w:val="21"/>
-              <w:szCs w:val="21"/>
-            </w:rPr>
-            <w:t>www.um.es</w:t>
-          </w:r>
-        </w:p>
-      </w:tc>
-      <w:tc>
-        <w:tcPr>
-          <w:tcW w:w="976" w:type="dxa"/>
-          <w:tcBorders>
-            <w:top w:val="single" w:sz="2" w:space="0" w:color="FFFFFF"/>
-            <w:left w:val="single" w:sz="2" w:space="0" w:color="FFFFFF"/>
-            <w:bottom w:val="single" w:sz="2" w:space="0" w:color="FFFFFF"/>
-            <w:right w:val="single" w:sz="2" w:space="0" w:color="FFFFFF"/>
-            <w:insideH w:val="single" w:sz="2" w:space="0" w:color="FFFFFF"/>
-            <w:insideV w:val="single" w:sz="2" w:space="0" w:color="FFFFFF"/>
-          </w:tcBorders>
-          <w:shd w:fill="auto" w:val="clear"/>
-        </w:tcPr>
-        <w:p>
-          <w:pPr>
-            <w:pStyle w:val="Contenidodelatabla"/>
-            <w:jc w:val="right"/>
-            <w:rPr/>
-          </w:pPr>
-          <w:r>
-            <w:rPr>
-              <w:rFonts w:ascii="Ubuntu" w:hAnsi="Ubuntu"/>
-              <w:sz w:val="21"/>
-              <w:szCs w:val="21"/>
-            </w:rPr>
-            <w:fldChar w:fldCharType="begin"/>
-          </w:r>
-          <w:r>
-            <w:rPr>
-              <w:sz w:val="21"/>
-              <w:szCs w:val="21"/>
-              <w:rFonts w:ascii="Ubuntu" w:hAnsi="Ubuntu"/>
-            </w:rPr>
-            <w:instrText> PAGE </w:instrText>
-          </w:r>
-          <w:r>
-            <w:rPr>
-              <w:sz w:val="21"/>
-              <w:szCs w:val="21"/>
-              <w:rFonts w:ascii="Ubuntu" w:hAnsi="Ubuntu"/>
-            </w:rPr>
-            <w:fldChar w:fldCharType="separate"/>
-          </w:r>
-          <w:r>
-            <w:rPr>
-              <w:sz w:val="21"/>
-              <w:szCs w:val="21"/>
-              <w:rFonts w:ascii="Ubuntu" w:hAnsi="Ubuntu"/>
-            </w:rPr>
-            <w:t>2</w:t>
-          </w:r>
-          <w:r>
-            <w:rPr>
-              <w:sz w:val="21"/>
-              <w:szCs w:val="21"/>
-              <w:rFonts w:ascii="Ubuntu" w:hAnsi="Ubuntu"/>
-            </w:rPr>
-            <w:fldChar w:fldCharType="end"/>
-          </w:r>
-          <w:r>
-            <w:rPr>
-              <w:rFonts w:ascii="Ubuntu" w:hAnsi="Ubuntu"/>
-              <w:sz w:val="21"/>
-              <w:szCs w:val="21"/>
-            </w:rPr>
-            <w:t xml:space="preserve"> </w:t>
-          </w:r>
-          <w:r>
-            <w:rPr>
-              <w:rFonts w:ascii="Ubuntu" w:hAnsi="Ubuntu"/>
-              <w:sz w:val="21"/>
-              <w:szCs w:val="21"/>
-            </w:rPr>
-            <w:t xml:space="preserve">de </w:t>
-          </w:r>
-          <w:r>
-            <w:rPr>
-              <w:rFonts w:ascii="Ubuntu" w:hAnsi="Ubuntu"/>
-              <w:sz w:val="21"/>
-              <w:szCs w:val="21"/>
-            </w:rPr>
-            <w:fldChar w:fldCharType="begin"/>
-          </w:r>
-          <w:r>
-            <w:rPr>
-              <w:sz w:val="21"/>
-              <w:szCs w:val="21"/>
-              <w:rFonts w:ascii="Ubuntu" w:hAnsi="Ubuntu"/>
-            </w:rPr>
-            <w:instrText> NUMPAGES </w:instrText>
-          </w:r>
-          <w:r>
-            <w:rPr>
-              <w:sz w:val="21"/>
-              <w:szCs w:val="21"/>
-              <w:rFonts w:ascii="Ubuntu" w:hAnsi="Ubuntu"/>
-            </w:rPr>
-            <w:fldChar w:fldCharType="separate"/>
-          </w:r>
-          <w:r>
-            <w:rPr>
-              <w:sz w:val="21"/>
-              <w:szCs w:val="21"/>
-              <w:rFonts w:ascii="Ubuntu" w:hAnsi="Ubuntu"/>
-            </w:rPr>
-            <w:t>95</w:t>
-          </w:r>
-          <w:r>
-            <w:rPr>
-              <w:sz w:val="21"/>
-              <w:szCs w:val="21"/>
-              <w:rFonts w:ascii="Ubuntu" w:hAnsi="Ubuntu"/>
-            </w:rPr>
-            <w:fldChar w:fldCharType="end"/>
-          </w:r>
-        </w:p>
-      </w:tc>
-    </w:tr>
-  </w:tbl>
-  <w:p>
-    <w:pPr>
-      <w:pStyle w:val="Normal"/>
-      <w:rPr>
-        <w:rStyle w:val="EnlacedeInternet"/>
-        <w:rFonts w:ascii="Ubuntu" w:hAnsi="Ubuntu"/>
-      </w:rPr>
-    </w:pPr>
-    <w:r>
-      <w:rPr>
-        <w:rFonts w:ascii="Ubuntu" w:hAnsi="Ubuntu"/>
-      </w:rPr>
-    </w:r>
-  </w:p>
-</w:ftr>
-</file>
-
-<file path=word/footer3.xml><?xml version="1.0" encoding="utf-8"?>
-<w:ftr xmlns:o="urn:schemas-microsoft-com:office:office" xmlns:r="http://schemas.openxmlformats.org/officeDocument/2006/relationships" xmlns:v="urn:schemas-microsoft-com:vml" xmlns:w="http://schemas.openxmlformats.org/wordprocessingml/2006/main" xmlns:w10="urn:schemas-microsoft-com:office:word" xmlns:wp="http://schemas.openxmlformats.org/drawingml/2006/wordprocessingDrawing" xmlns:wps="http://schemas.microsoft.com/office/word/2010/wordprocessingShape" xmlns:wpg="http://schemas.microsoft.com/office/word/2010/wordprocessingGroup" xmlns:mc="http://schemas.openxmlformats.org/markup-compatibility/2006" xmlns:wp14="http://schemas.microsoft.com/office/word/2010/wordprocessingDrawing" xmlns:w14="http://schemas.microsoft.com/office/word/2010/wordml" mc:Ignorable="w14 wp14">
-  <w:p>
-    <w:pPr>
-      <w:pStyle w:val="Cuerpodetexto"/>
-      <w:numPr>
-        <w:ilvl w:val="0"/>
-        <w:numId w:val="3"/>
-      </w:numPr>
-      <w:spacing w:lineRule="auto" w:line="240" w:before="0" w:after="0"/>
-      <w:jc w:val="center"/>
-      <w:rPr/>
-    </w:pPr>
-    <w:r>
-      <w:rPr/>
-    </w:r>
-  </w:p>
-  <w:tbl>
-    <w:tblPr>
-      <w:tblW w:w="9645" w:type="dxa"/>
-      <w:jc w:val="left"/>
-      <w:tblInd w:w="0" w:type="dxa"/>
-      <w:tblBorders>
-        <w:top w:val="single" w:sz="2" w:space="0" w:color="FFFFFF"/>
-        <w:left w:val="single" w:sz="2" w:space="0" w:color="FFFFFF"/>
-        <w:bottom w:val="single" w:sz="2" w:space="0" w:color="FFFFFF"/>
-        <w:insideH w:val="single" w:sz="2" w:space="0" w:color="FFFFFF"/>
-      </w:tblBorders>
-      <w:tblCellMar>
-        <w:top w:w="55" w:type="dxa"/>
-        <w:left w:w="40" w:type="dxa"/>
-        <w:bottom w:w="55" w:type="dxa"/>
-        <w:right w:w="55" w:type="dxa"/>
-      </w:tblCellMar>
-    </w:tblPr>
-    <w:tblGrid>
-      <w:gridCol w:w="8668"/>
-      <w:gridCol w:w="976"/>
-    </w:tblGrid>
-    <w:tr>
-      <w:trPr/>
-      <w:tc>
-        <w:tcPr>
-          <w:tcW w:w="8668" w:type="dxa"/>
-          <w:tcBorders>
-            <w:top w:val="single" w:sz="2" w:space="0" w:color="FFFFFF"/>
-            <w:left w:val="single" w:sz="2" w:space="0" w:color="FFFFFF"/>
-            <w:bottom w:val="single" w:sz="2" w:space="0" w:color="FFFFFF"/>
-            <w:insideH w:val="single" w:sz="2" w:space="0" w:color="FFFFFF"/>
-          </w:tcBorders>
-          <w:shd w:fill="auto" w:val="clear"/>
-        </w:tcPr>
-        <w:p>
-          <w:pPr>
-            <w:pStyle w:val="Cuerpodetexto"/>
-            <w:numPr>
-              <w:ilvl w:val="0"/>
-              <w:numId w:val="3"/>
-            </w:numPr>
-            <w:spacing w:lineRule="auto" w:line="240" w:before="0" w:after="0"/>
-            <w:jc w:val="center"/>
-            <w:rPr/>
-          </w:pPr>
-          <w:r>
-            <w:rPr>
-              <w:sz w:val="21"/>
-              <w:szCs w:val="21"/>
-            </w:rPr>
-            <w:t>Avda. Teniente Flomesta, 5. Edif. Convalecencia. 30003 Murcia</w:t>
-          </w:r>
-        </w:p>
-        <w:p>
-          <w:pPr>
-            <w:pStyle w:val="Cuerpodetexto"/>
-            <w:numPr>
-              <w:ilvl w:val="0"/>
-              <w:numId w:val="3"/>
-            </w:numPr>
-            <w:spacing w:lineRule="auto" w:line="240" w:before="0" w:after="0"/>
-            <w:jc w:val="center"/>
-            <w:rPr/>
-          </w:pPr>
-          <w:r>
-            <w:rPr>
-              <w:sz w:val="21"/>
-              <w:szCs w:val="21"/>
-            </w:rPr>
-            <w:t xml:space="preserve">T. +34 868 88 3000 (Centralita) / +34 868 88 8888 (Información) - </w:t>
-          </w:r>
-          <w:r>
-            <w:rPr>
-              <w:rStyle w:val="EnlacedeInternet"/>
-              <w:sz w:val="21"/>
-              <w:szCs w:val="21"/>
-            </w:rPr>
-            <w:t>www.um.es</w:t>
-          </w:r>
-        </w:p>
-      </w:tc>
-      <w:tc>
-        <w:tcPr>
-          <w:tcW w:w="976" w:type="dxa"/>
-          <w:tcBorders>
-            <w:top w:val="single" w:sz="2" w:space="0" w:color="FFFFFF"/>
-            <w:left w:val="single" w:sz="2" w:space="0" w:color="FFFFFF"/>
-            <w:bottom w:val="single" w:sz="2" w:space="0" w:color="FFFFFF"/>
-            <w:right w:val="single" w:sz="2" w:space="0" w:color="FFFFFF"/>
-            <w:insideH w:val="single" w:sz="2" w:space="0" w:color="FFFFFF"/>
-            <w:insideV w:val="single" w:sz="2" w:space="0" w:color="FFFFFF"/>
-          </w:tcBorders>
-          <w:shd w:fill="auto" w:val="clear"/>
-        </w:tcPr>
-        <w:p>
-          <w:pPr>
-            <w:pStyle w:val="Contenidodelatabla"/>
-            <w:jc w:val="right"/>
-            <w:rPr/>
-          </w:pPr>
-          <w:r>
-            <w:rPr>
-              <w:rFonts w:ascii="Ubuntu" w:hAnsi="Ubuntu"/>
-              <w:sz w:val="21"/>
-              <w:szCs w:val="21"/>
-            </w:rPr>
-            <w:fldChar w:fldCharType="begin"/>
-          </w:r>
-          <w:r>
-            <w:rPr>
-              <w:sz w:val="21"/>
-              <w:szCs w:val="21"/>
-              <w:rFonts w:ascii="Ubuntu" w:hAnsi="Ubuntu"/>
-            </w:rPr>
-            <w:instrText> PAGE </w:instrText>
-          </w:r>
-          <w:r>
-            <w:rPr>
-              <w:sz w:val="21"/>
-              <w:szCs w:val="21"/>
-              <w:rFonts w:ascii="Ubuntu" w:hAnsi="Ubuntu"/>
-            </w:rPr>
-            <w:fldChar w:fldCharType="separate"/>
-          </w:r>
-          <w:r>
-            <w:rPr>
-              <w:sz w:val="21"/>
-              <w:szCs w:val="21"/>
-              <w:rFonts w:ascii="Ubuntu" w:hAnsi="Ubuntu"/>
-            </w:rPr>
-            <w:t>72</w:t>
-          </w:r>
-          <w:r>
-            <w:rPr>
-              <w:sz w:val="21"/>
-              <w:szCs w:val="21"/>
-              <w:rFonts w:ascii="Ubuntu" w:hAnsi="Ubuntu"/>
-            </w:rPr>
-            <w:fldChar w:fldCharType="end"/>
-          </w:r>
-          <w:r>
-            <w:rPr>
-              <w:rFonts w:ascii="Ubuntu" w:hAnsi="Ubuntu"/>
-              <w:sz w:val="21"/>
-              <w:szCs w:val="21"/>
-            </w:rPr>
-            <w:t xml:space="preserve"> </w:t>
-          </w:r>
-          <w:r>
-            <w:rPr>
-              <w:rFonts w:ascii="Ubuntu" w:hAnsi="Ubuntu"/>
-              <w:sz w:val="21"/>
-              <w:szCs w:val="21"/>
-            </w:rPr>
-            <w:t xml:space="preserve">de </w:t>
-          </w:r>
-          <w:r>
-            <w:rPr>
-              <w:rFonts w:ascii="Ubuntu" w:hAnsi="Ubuntu"/>
-              <w:sz w:val="21"/>
-              <w:szCs w:val="21"/>
-            </w:rPr>
-            <w:fldChar w:fldCharType="begin"/>
-          </w:r>
-          <w:r>
-            <w:rPr>
-              <w:sz w:val="21"/>
-              <w:szCs w:val="21"/>
-              <w:rFonts w:ascii="Ubuntu" w:hAnsi="Ubuntu"/>
-            </w:rPr>
-            <w:instrText> NUMPAGES </w:instrText>
-          </w:r>
-          <w:r>
-            <w:rPr>
-              <w:sz w:val="21"/>
-              <w:szCs w:val="21"/>
-              <w:rFonts w:ascii="Ubuntu" w:hAnsi="Ubuntu"/>
-            </w:rPr>
-            <w:fldChar w:fldCharType="separate"/>
-          </w:r>
-          <w:r>
-            <w:rPr>
-              <w:sz w:val="21"/>
-              <w:szCs w:val="21"/>
-              <w:rFonts w:ascii="Ubuntu" w:hAnsi="Ubuntu"/>
-            </w:rPr>
-            <w:t>95</w:t>
+            <w:t>94</w:t>
           </w:r>
           <w:r>
             <w:rPr>
@@ -48457,42 +47485,6 @@
 </w:hdr>
 </file>
 
-<file path=word/header2.xml><?xml version="1.0" encoding="utf-8"?>
-<w:hdr xmlns:o="urn:schemas-microsoft-com:office:office" xmlns:r="http://schemas.openxmlformats.org/officeDocument/2006/relationships" xmlns:v="urn:schemas-microsoft-com:vml" xmlns:w="http://schemas.openxmlformats.org/wordprocessingml/2006/main" xmlns:w10="urn:schemas-microsoft-com:office:word" xmlns:wp="http://schemas.openxmlformats.org/drawingml/2006/wordprocessingDrawing" xmlns:wps="http://schemas.microsoft.com/office/word/2010/wordprocessingShape" xmlns:wpg="http://schemas.microsoft.com/office/word/2010/wordprocessingGroup" xmlns:mc="http://schemas.openxmlformats.org/markup-compatibility/2006" xmlns:wp14="http://schemas.microsoft.com/office/word/2010/wordprocessingDrawing" xmlns:w14="http://schemas.microsoft.com/office/word/2010/wordml" mc:Ignorable="w14 wp14">
-  <w:p>
-    <w:pPr>
-      <w:pStyle w:val="Cabecera"/>
-      <w:jc w:val="center"/>
-      <w:rPr/>
-    </w:pPr>
-    <w:r>
-      <w:rPr>
-        <w:rFonts w:ascii="Ubuntu" w:hAnsi="Ubuntu"/>
-      </w:rPr>
-      <w:t>{{@headerImg}}</w:t>
-    </w:r>
-  </w:p>
-</w:hdr>
-</file>
-
-<file path=word/header3.xml><?xml version="1.0" encoding="utf-8"?>
-<w:hdr xmlns:o="urn:schemas-microsoft-com:office:office" xmlns:r="http://schemas.openxmlformats.org/officeDocument/2006/relationships" xmlns:v="urn:schemas-microsoft-com:vml" xmlns:w="http://schemas.openxmlformats.org/wordprocessingml/2006/main" xmlns:w10="urn:schemas-microsoft-com:office:word" xmlns:wp="http://schemas.openxmlformats.org/drawingml/2006/wordprocessingDrawing" xmlns:wps="http://schemas.microsoft.com/office/word/2010/wordprocessingShape" xmlns:wpg="http://schemas.microsoft.com/office/word/2010/wordprocessingGroup" xmlns:mc="http://schemas.openxmlformats.org/markup-compatibility/2006" xmlns:wp14="http://schemas.microsoft.com/office/word/2010/wordprocessingDrawing" xmlns:w14="http://schemas.microsoft.com/office/word/2010/wordml" mc:Ignorable="w14 wp14">
-  <w:p>
-    <w:pPr>
-      <w:pStyle w:val="Cabecera"/>
-      <w:jc w:val="center"/>
-      <w:rPr/>
-    </w:pPr>
-    <w:r>
-      <w:rPr>
-        <w:rFonts w:ascii="Ubuntu" w:hAnsi="Ubuntu"/>
-      </w:rPr>
-      <w:t>{{@headerImg}}</w:t>
-    </w:r>
-  </w:p>
-</w:hdr>
-</file>
-
 <file path=word/numbering.xml><?xml version="1.0" encoding="utf-8"?>
 <w:numbering xmlns:w="http://schemas.openxmlformats.org/wordprocessingml/2006/main" xmlns:o="urn:schemas-microsoft-com:office:office" xmlns:r="http://schemas.openxmlformats.org/officeDocument/2006/relationships" xmlns:v="urn:schemas-microsoft-com:vml">
   <w:abstractNum w:abstractNumId="1">
@@ -48901,7 +47893,7 @@
     <w:qFormat/>
     <w:pPr>
       <w:widowControl/>
-      <w:overflowPunct w:val="true"/>
+      <w:overflowPunct w:val="false"/>
       <w:bidi w:val="0"/>
       <w:jc w:val="left"/>
     </w:pPr>

</xml_diff>